<commit_message>
Teste de Thiago Simionato Porto Alegre
</commit_message>
<xml_diff>
--- a/TesteImposto/Misc/Teste-Netshoes.docx
+++ b/TesteImposto/Misc/Teste-Netshoes.docx
@@ -1,6 +1,6 @@
 
 <file path=word/document.xml><?xml version="1.0" encoding="utf-8"?>
-<w:document xmlns:wpc="http://schemas.microsoft.com/office/word/2010/wordprocessingCanvas" xmlns:mc="http://schemas.openxmlformats.org/markup-compatibility/2006" xmlns:o="urn:schemas-microsoft-com:office:office" xmlns:r="http://schemas.openxmlformats.org/officeDocument/2006/relationships" xmlns:m="http://schemas.openxmlformats.org/officeDocument/2006/math" xmlns:v="urn:schemas-microsoft-com:vml" xmlns:wp14="http://schemas.microsoft.com/office/word/2010/wordprocessingDrawing" xmlns:wp="http://schemas.openxmlformats.org/drawingml/2006/wordprocessingDrawing" xmlns:w10="urn:schemas-microsoft-com:office:word" xmlns:w="http://schemas.openxmlformats.org/wordprocessingml/2006/main" xmlns:w14="http://schemas.microsoft.com/office/word/2010/wordml" xmlns:w15="http://schemas.microsoft.com/office/word/2012/wordml" xmlns:wpg="http://schemas.microsoft.com/office/word/2010/wordprocessingGroup" xmlns:wpi="http://schemas.microsoft.com/office/word/2010/wordprocessingInk" xmlns:wne="http://schemas.microsoft.com/office/word/2006/wordml" xmlns:wps="http://schemas.microsoft.com/office/word/2010/wordprocessingShape" mc:Ignorable="w14 w15 wp14">
+<w:document xmlns:wpc="http://schemas.microsoft.com/office/word/2010/wordprocessingCanvas" xmlns:cx="http://schemas.microsoft.com/office/drawing/2014/chartex" xmlns:cx1="http://schemas.microsoft.com/office/drawing/2015/9/8/chartex" xmlns:cx2="http://schemas.microsoft.com/office/drawing/2015/10/21/chartex" xmlns:mc="http://schemas.openxmlformats.org/markup-compatibility/2006" xmlns:o="urn:schemas-microsoft-com:office:office" xmlns:r="http://schemas.openxmlformats.org/officeDocument/2006/relationships" xmlns:m="http://schemas.openxmlformats.org/officeDocument/2006/math" xmlns:v="urn:schemas-microsoft-com:vml" xmlns:wp14="http://schemas.microsoft.com/office/word/2010/wordprocessingDrawing" xmlns:wp="http://schemas.openxmlformats.org/drawingml/2006/wordprocessingDrawing" xmlns:w10="urn:schemas-microsoft-com:office:word" xmlns:w="http://schemas.openxmlformats.org/wordprocessingml/2006/main" xmlns:w14="http://schemas.microsoft.com/office/word/2010/wordml" xmlns:w15="http://schemas.microsoft.com/office/word/2012/wordml" xmlns:w16se="http://schemas.microsoft.com/office/word/2015/wordml/symex" xmlns:wpg="http://schemas.microsoft.com/office/word/2010/wordprocessingGroup" xmlns:wpi="http://schemas.microsoft.com/office/word/2010/wordprocessingInk" xmlns:wne="http://schemas.microsoft.com/office/word/2006/wordml" xmlns:wps="http://schemas.microsoft.com/office/word/2010/wordprocessingShape" mc:Ignorable="w14 w15 w16se wp14">
   <w:body>
     <w:p>
       <w:pPr>
@@ -1448,8 +1448,83 @@
         <w:rPr>
           <w:lang w:val="pt-BR"/>
         </w:rPr>
-        <w:t xml:space="preserve"> é configurado pelo time de infra estrutura, o usuário não pode altera-lo (o usuário tem acesso apenas ao executável).</w:t>
-      </w:r>
+        <w:t xml:space="preserve"> é configurado pelo time de </w:t>
+      </w:r>
+      <w:proofErr w:type="gramStart"/>
+      <w:r>
+        <w:rPr>
+          <w:lang w:val="pt-BR"/>
+        </w:rPr>
+        <w:t>infra estrutura</w:t>
+      </w:r>
+      <w:proofErr w:type="gramEnd"/>
+      <w:r>
+        <w:rPr>
+          <w:lang w:val="pt-BR"/>
+        </w:rPr>
+        <w:t>, o usuário não pode altera-lo (o usuário tem acesso apenas ao executável).</w:t>
+      </w:r>
+    </w:p>
+    <w:p>
+      <w:pPr>
+        <w:rPr>
+          <w:b/>
+          <w:color w:val="FF0000"/>
+          <w:u w:val="single"/>
+          <w:lang w:val="pt-BR"/>
+        </w:rPr>
+      </w:pPr>
+      <w:r>
+        <w:rPr>
+          <w:b/>
+          <w:color w:val="FF0000"/>
+          <w:lang w:val="pt-BR"/>
+        </w:rPr>
+        <w:t xml:space="preserve">OBS.: Antes da conclusão desse teste, foram corrigidos diversos </w:t>
+      </w:r>
+      <w:proofErr w:type="spellStart"/>
+      <w:r>
+        <w:rPr>
+          <w:b/>
+          <w:color w:val="FF0000"/>
+          <w:lang w:val="pt-BR"/>
+        </w:rPr>
+        <w:t>BUGs</w:t>
+      </w:r>
+      <w:proofErr w:type="spellEnd"/>
+      <w:r>
+        <w:rPr>
+          <w:b/>
+          <w:color w:val="FF0000"/>
+          <w:lang w:val="pt-BR"/>
+        </w:rPr>
+        <w:t xml:space="preserve">, recomendo verificar a diferença entre </w:t>
+      </w:r>
+      <w:proofErr w:type="gramStart"/>
+      <w:r>
+        <w:rPr>
+          <w:b/>
+          <w:color w:val="FF0000"/>
+          <w:lang w:val="pt-BR"/>
+        </w:rPr>
+        <w:t>os fontes</w:t>
+      </w:r>
+      <w:proofErr w:type="gramEnd"/>
+      <w:r>
+        <w:rPr>
+          <w:b/>
+          <w:color w:val="FF0000"/>
+          <w:lang w:val="pt-BR"/>
+        </w:rPr>
+        <w:t xml:space="preserve">; </w:t>
+      </w:r>
+    </w:p>
+    <w:p>
+      <w:pPr>
+        <w:rPr>
+          <w:lang w:val="pt-BR"/>
+        </w:rPr>
+      </w:pPr>
     </w:p>
     <w:tbl>
       <w:tblPr>
@@ -2675,19 +2750,6 @@
     </w:p>
     <w:p>
       <w:pPr>
-        <w:rPr>
-          <w:lang w:val="pt-BR"/>
-        </w:rPr>
-      </w:pPr>
-      <w:r>
-        <w:rPr>
-          <w:lang w:val="pt-BR"/>
-        </w:rPr>
-        <w:br w:type="page"/>
-      </w:r>
-    </w:p>
-    <w:p>
-      <w:pPr>
         <w:pStyle w:val="ttulo2"/>
         <w:rPr>
           <w:lang w:val="pt-BR"/>
@@ -2774,6 +2836,76 @@
     </w:p>
     <w:p>
       <w:pPr>
+        <w:rPr>
+          <w:b/>
+          <w:color w:val="FF0000"/>
+          <w:u w:val="single"/>
+          <w:lang w:val="pt-BR"/>
+        </w:rPr>
+      </w:pPr>
+      <w:r>
+        <w:rPr>
+          <w:b/>
+          <w:color w:val="FF0000"/>
+          <w:lang w:val="pt-BR"/>
+        </w:rPr>
+        <w:t>OBS.: Campos Incluídos o script AJUSTA [</w:t>
+      </w:r>
+      <w:proofErr w:type="spellStart"/>
+      <w:r>
+        <w:rPr>
+          <w:b/>
+          <w:color w:val="FF0000"/>
+          <w:lang w:val="pt-BR"/>
+        </w:rPr>
+        <w:t>NOTAFISCALITEM</w:t>
+      </w:r>
+      <w:proofErr w:type="spellEnd"/>
+      <w:r>
+        <w:rPr>
+          <w:b/>
+          <w:color w:val="FF0000"/>
+          <w:lang w:val="pt-BR"/>
+        </w:rPr>
+        <w:t>].</w:t>
+      </w:r>
+      <w:proofErr w:type="spellStart"/>
+      <w:r>
+        <w:rPr>
+          <w:b/>
+          <w:color w:val="FF0000"/>
+          <w:lang w:val="pt-BR"/>
+        </w:rPr>
+        <w:t>sql</w:t>
+      </w:r>
+      <w:proofErr w:type="spellEnd"/>
+      <w:r>
+        <w:rPr>
+          <w:b/>
+          <w:color w:val="FF0000"/>
+          <w:lang w:val="pt-BR"/>
+        </w:rPr>
+        <w:t xml:space="preserve"> disponível</w:t>
+      </w:r>
+      <w:r>
+        <w:rPr>
+          <w:b/>
+          <w:color w:val="FF0000"/>
+          <w:lang w:val="pt-BR"/>
+        </w:rPr>
+        <w:t xml:space="preserve"> no mesmo diretório que os .SQL enviados</w:t>
+      </w:r>
+      <w:r>
+        <w:rPr>
+          <w:b/>
+          <w:color w:val="FF0000"/>
+          <w:lang w:val="pt-BR"/>
+        </w:rPr>
+        <w:t>;</w:t>
+      </w:r>
+    </w:p>
+    <w:p>
+      <w:pPr>
         <w:pStyle w:val="ttulo2"/>
         <w:rPr>
           <w:lang w:val="pt-BR"/>
@@ -2902,7 +3034,44 @@
         <w:rPr>
           <w:lang w:val="pt-BR"/>
         </w:rPr>
-        <w:t>Deve estar agrupado por CFOP.</w:t>
+        <w:t xml:space="preserve">Deve estar agrupado por </w:t>
+      </w:r>
+      <w:proofErr w:type="spellStart"/>
+      <w:r>
+        <w:rPr>
+          <w:lang w:val="pt-BR"/>
+        </w:rPr>
+        <w:t>CFOP</w:t>
+      </w:r>
+      <w:proofErr w:type="spellEnd"/>
+      <w:r>
+        <w:rPr>
+          <w:lang w:val="pt-BR"/>
+        </w:rPr>
+        <w:t>.</w:t>
+      </w:r>
+    </w:p>
+    <w:p>
+      <w:pPr>
+        <w:rPr>
+          <w:lang w:val="pt-BR"/>
+        </w:rPr>
+      </w:pPr>
+      <w:r>
+        <w:rPr>
+          <w:b/>
+          <w:color w:val="FF0000"/>
+          <w:lang w:val="pt-BR"/>
+        </w:rPr>
+        <w:t>OBS.: Script incluído no mesmo diretório que os .SQL enviados</w:t>
+      </w:r>
+      <w:r>
+        <w:rPr>
+          <w:b/>
+          <w:color w:val="FF0000"/>
+          <w:lang w:val="pt-BR"/>
+        </w:rPr>
+        <w:t>;</w:t>
       </w:r>
     </w:p>
     <w:p>
@@ -2935,7 +3104,83 @@
         <w:rPr>
           <w:lang w:val="pt-BR"/>
         </w:rPr>
-        <w:t>Para o estado de origem SP e destino RO o sistema deveria definir a CFOP como 6.006, corrigir o erro no sistema para que seja definido a CFOP correta.</w:t>
+        <w:t xml:space="preserve">Para o estado de origem SP e destino RO o sistema deveria definir a CFOP como 6.006, corrigir o erro no sistema para que seja definido a </w:t>
+      </w:r>
+      <w:proofErr w:type="spellStart"/>
+      <w:r>
+        <w:rPr>
+          <w:lang w:val="pt-BR"/>
+        </w:rPr>
+        <w:t>CFOP</w:t>
+      </w:r>
+      <w:proofErr w:type="spellEnd"/>
+      <w:r>
+        <w:rPr>
+          <w:lang w:val="pt-BR"/>
+        </w:rPr>
+        <w:t xml:space="preserve"> correta.</w:t>
+      </w:r>
+    </w:p>
+    <w:p>
+      <w:pPr>
+        <w:rPr>
+          <w:b/>
+          <w:color w:val="FF0000"/>
+          <w:u w:val="single"/>
+          <w:lang w:val="pt-BR"/>
+        </w:rPr>
+      </w:pPr>
+      <w:r>
+        <w:rPr>
+          <w:b/>
+          <w:color w:val="FF0000"/>
+          <w:lang w:val="pt-BR"/>
+        </w:rPr>
+        <w:t xml:space="preserve">OBS. Essa relação entre as </w:t>
+      </w:r>
+      <w:proofErr w:type="spellStart"/>
+      <w:r>
+        <w:rPr>
+          <w:b/>
+          <w:color w:val="FF0000"/>
+          <w:lang w:val="pt-BR"/>
+        </w:rPr>
+        <w:t>UFs</w:t>
+      </w:r>
+      <w:proofErr w:type="spellEnd"/>
+      <w:r>
+        <w:rPr>
+          <w:b/>
+          <w:color w:val="FF0000"/>
+          <w:lang w:val="pt-BR"/>
+        </w:rPr>
+        <w:t xml:space="preserve"> já havia sido implantada, o problema era um BUG generalizado onde trocava as </w:t>
+      </w:r>
+      <w:proofErr w:type="spellStart"/>
+      <w:r>
+        <w:rPr>
+          <w:b/>
+          <w:color w:val="FF0000"/>
+          <w:lang w:val="pt-BR"/>
+        </w:rPr>
+        <w:t>UFs</w:t>
+      </w:r>
+      <w:proofErr w:type="spellEnd"/>
+      <w:r>
+        <w:rPr>
+          <w:b/>
+          <w:color w:val="FF0000"/>
+          <w:lang w:val="pt-BR"/>
+        </w:rPr>
+        <w:t xml:space="preserve"> (origem e destino)</w:t>
+      </w:r>
+      <w:r>
+        <w:rPr>
+          <w:b/>
+          <w:color w:val="FF0000"/>
+          <w:lang w:val="pt-BR"/>
+        </w:rPr>
+        <w:t>, vide diferenças de fonte;</w:t>
       </w:r>
     </w:p>
     <w:p>
@@ -3016,6 +3261,48 @@
     </w:p>
     <w:p>
       <w:pPr>
+        <w:rPr>
+          <w:b/>
+          <w:color w:val="FF0000"/>
+          <w:lang w:val="pt-BR"/>
+        </w:rPr>
+      </w:pPr>
+      <w:r>
+        <w:rPr>
+          <w:b/>
+          <w:color w:val="FF0000"/>
+          <w:lang w:val="pt-BR"/>
+        </w:rPr>
+        <w:t xml:space="preserve">OBS. A quantidade de melhorias </w:t>
+      </w:r>
+      <w:r>
+        <w:rPr>
+          <w:b/>
+          <w:color w:val="FF0000"/>
+          <w:u w:val="single"/>
+          <w:lang w:val="pt-BR"/>
+        </w:rPr>
+        <w:t>propostas</w:t>
+      </w:r>
+      <w:r>
+        <w:rPr>
+          <w:b/>
+          <w:color w:val="FF0000"/>
+          <w:lang w:val="pt-BR"/>
+        </w:rPr>
+        <w:t xml:space="preserve"> foi proporcional ao tempo disponível para o teste</w:t>
+      </w:r>
+      <w:r>
+        <w:rPr>
+          <w:b/>
+          <w:color w:val="FF0000"/>
+          <w:lang w:val="pt-BR"/>
+        </w:rPr>
+        <w:t>, vide diferenças de fonte;</w:t>
+      </w:r>
+    </w:p>
+    <w:p>
+      <w:pPr>
         <w:pStyle w:val="ttulo2"/>
         <w:rPr>
           <w:lang w:val="pt-BR"/>
@@ -3043,6 +3330,8 @@
     <w:p>
       <w:pPr>
         <w:rPr>
+          <w:b/>
+          <w:color w:val="FF0000"/>
           <w:lang w:val="pt-BR"/>
         </w:rPr>
       </w:pPr>
@@ -3137,6 +3426,14 @@
           <w:lang w:val="pt-BR"/>
         </w:rPr>
         <w:t xml:space="preserve"> e no banco de dados.</w:t>
+      </w:r>
+      <w:r>
+        <w:rPr>
+          <w:b/>
+          <w:color w:val="FF0000"/>
+          <w:lang w:val="pt-BR"/>
+        </w:rPr>
+        <w:t xml:space="preserve"> </w:t>
       </w:r>
     </w:p>
     <w:tbl>
@@ -3762,6 +4059,100 @@
         <w:t>O código tem uma complexidade ciclomática muito alta, refatorar o código para que seja possível entende-lo melhor e simplificar a manutenção.</w:t>
       </w:r>
     </w:p>
+    <w:p>
+      <w:pPr>
+        <w:rPr>
+          <w:b/>
+          <w:color w:val="FF0000"/>
+          <w:lang w:val="pt-BR"/>
+        </w:rPr>
+      </w:pPr>
+      <w:r>
+        <w:rPr>
+          <w:b/>
+          <w:color w:val="FF0000"/>
+          <w:lang w:val="pt-BR"/>
+        </w:rPr>
+        <w:t xml:space="preserve">Deve-se dar atenção especial ao método </w:t>
+      </w:r>
+      <w:proofErr w:type="spellStart"/>
+      <w:r>
+        <w:rPr>
+          <w:rFonts w:ascii="Consolas" w:hAnsi="Consolas" w:cs="Consolas"/>
+          <w:b/>
+          <w:color w:val="FF0000"/>
+          <w:sz w:val="19"/>
+          <w:szCs w:val="19"/>
+          <w:highlight w:val="white"/>
+          <w:lang w:val="pt-BR"/>
+        </w:rPr>
+        <w:t>EmitirNotaFiscal</w:t>
+      </w:r>
+      <w:proofErr w:type="spellEnd"/>
+      <w:r>
+        <w:rPr>
+          <w:b/>
+          <w:color w:val="FF0000"/>
+          <w:lang w:val="pt-BR"/>
+        </w:rPr>
+        <w:t xml:space="preserve"> </w:t>
+      </w:r>
+      <w:proofErr w:type="gramStart"/>
+      <w:r>
+        <w:rPr>
+          <w:b/>
+          <w:color w:val="FF0000"/>
+          <w:lang w:val="pt-BR"/>
+        </w:rPr>
+        <w:t>ele erroneamente contem</w:t>
+      </w:r>
+      <w:proofErr w:type="gramEnd"/>
+      <w:r>
+        <w:rPr>
+          <w:b/>
+          <w:color w:val="FF0000"/>
+          <w:lang w:val="pt-BR"/>
+        </w:rPr>
+        <w:t xml:space="preserve"> regras de cálculo e atribuições de valores que não condizem com sua definição;</w:t>
+      </w:r>
+    </w:p>
+    <w:p>
+      <w:pPr>
+        <w:rPr>
+          <w:b/>
+          <w:color w:val="FF0000"/>
+          <w:u w:val="single"/>
+          <w:lang w:val="pt-BR"/>
+        </w:rPr>
+      </w:pPr>
+      <w:r>
+        <w:rPr>
+          <w:b/>
+          <w:color w:val="FF0000"/>
+          <w:lang w:val="pt-BR"/>
+        </w:rPr>
+        <w:lastRenderedPageBreak/>
+        <w:t xml:space="preserve">OBS.: Vide </w:t>
+      </w:r>
+      <w:proofErr w:type="spellStart"/>
+      <w:r>
+        <w:rPr>
+          <w:b/>
+          <w:color w:val="FF0000"/>
+          <w:lang w:val="pt-BR"/>
+        </w:rPr>
+        <w:t>OBS</w:t>
+      </w:r>
+      <w:proofErr w:type="spellEnd"/>
+      <w:r>
+        <w:rPr>
+          <w:b/>
+          <w:color w:val="FF0000"/>
+          <w:lang w:val="pt-BR"/>
+        </w:rPr>
+        <w:t xml:space="preserve"> do exercício 01 e 06</w:t>
+      </w:r>
+    </w:p>
     <w:tbl>
       <w:tblPr>
         <w:tblStyle w:val="Tabeladedicas"/>
@@ -4336,8 +4727,6 @@
               </w:rPr>
               <w:t>asses, projetos, métodos e etc.</w:t>
             </w:r>
-            <w:bookmarkStart w:id="0" w:name="_GoBack"/>
-            <w:bookmarkEnd w:id="0"/>
           </w:p>
         </w:tc>
       </w:tr>
@@ -4413,6 +4802,258 @@
     </w:p>
     <w:p>
       <w:pPr>
+        <w:rPr>
+          <w:b/>
+          <w:color w:val="FF0000"/>
+          <w:lang w:val="pt-BR"/>
+        </w:rPr>
+      </w:pPr>
+      <w:r>
+        <w:rPr>
+          <w:b/>
+          <w:color w:val="FF0000"/>
+          <w:lang w:val="pt-BR"/>
+        </w:rPr>
+        <w:t xml:space="preserve">Recomendo fortemente trocar os </w:t>
+      </w:r>
+      <w:proofErr w:type="spellStart"/>
+      <w:r>
+        <w:rPr>
+          <w:b/>
+          <w:color w:val="FF0000"/>
+          <w:lang w:val="pt-BR"/>
+        </w:rPr>
+        <w:t>TXTs</w:t>
+      </w:r>
+      <w:proofErr w:type="spellEnd"/>
+      <w:r>
+        <w:rPr>
+          <w:b/>
+          <w:color w:val="FF0000"/>
+          <w:lang w:val="pt-BR"/>
+        </w:rPr>
+        <w:t xml:space="preserve"> de </w:t>
+      </w:r>
+      <w:proofErr w:type="spellStart"/>
+      <w:r>
+        <w:rPr>
+          <w:b/>
+          <w:color w:val="FF0000"/>
+          <w:lang w:val="pt-BR"/>
+        </w:rPr>
+        <w:t>UFs</w:t>
+      </w:r>
+      <w:proofErr w:type="spellEnd"/>
+      <w:r>
+        <w:rPr>
+          <w:b/>
+          <w:color w:val="FF0000"/>
+          <w:lang w:val="pt-BR"/>
+        </w:rPr>
+        <w:t xml:space="preserve"> do </w:t>
+      </w:r>
+      <w:proofErr w:type="spellStart"/>
+      <w:r>
+        <w:rPr>
+          <w:b/>
+          <w:color w:val="FF0000"/>
+          <w:lang w:val="pt-BR"/>
+        </w:rPr>
+        <w:t>Form</w:t>
+      </w:r>
+      <w:proofErr w:type="spellEnd"/>
+      <w:r>
+        <w:rPr>
+          <w:b/>
+          <w:color w:val="FF0000"/>
+          <w:lang w:val="pt-BR"/>
+        </w:rPr>
+        <w:t xml:space="preserve"> por </w:t>
+      </w:r>
+      <w:proofErr w:type="spellStart"/>
+      <w:r>
+        <w:rPr>
+          <w:b/>
+          <w:color w:val="FF0000"/>
+          <w:lang w:val="pt-BR"/>
+        </w:rPr>
+        <w:t>Comboboxes</w:t>
+      </w:r>
+      <w:proofErr w:type="spellEnd"/>
+      <w:r>
+        <w:rPr>
+          <w:b/>
+          <w:color w:val="FF0000"/>
+          <w:lang w:val="pt-BR"/>
+        </w:rPr>
+        <w:t xml:space="preserve"> limitando </w:t>
+      </w:r>
+      <w:r>
+        <w:rPr>
+          <w:b/>
+          <w:color w:val="FF0000"/>
+          <w:lang w:val="pt-BR"/>
+        </w:rPr>
+        <w:t>suas</w:t>
+      </w:r>
+      <w:r>
+        <w:rPr>
+          <w:b/>
+          <w:color w:val="FF0000"/>
+          <w:lang w:val="pt-BR"/>
+        </w:rPr>
+        <w:t xml:space="preserve"> opções aos domínios de </w:t>
+      </w:r>
+      <w:proofErr w:type="spellStart"/>
+      <w:r>
+        <w:rPr>
+          <w:b/>
+          <w:color w:val="FF0000"/>
+          <w:lang w:val="pt-BR"/>
+        </w:rPr>
+        <w:t>UFs</w:t>
+      </w:r>
+      <w:proofErr w:type="spellEnd"/>
+      <w:r>
+        <w:rPr>
+          <w:b/>
+          <w:color w:val="FF0000"/>
+          <w:lang w:val="pt-BR"/>
+        </w:rPr>
+        <w:t xml:space="preserve"> contidos no banco;</w:t>
+      </w:r>
+    </w:p>
+    <w:p>
+      <w:pPr>
+        <w:rPr>
+          <w:b/>
+          <w:color w:val="FF0000"/>
+          <w:lang w:val="pt-BR"/>
+        </w:rPr>
+      </w:pPr>
+      <w:r>
+        <w:rPr>
+          <w:b/>
+          <w:color w:val="FF0000"/>
+          <w:lang w:val="pt-BR"/>
+        </w:rPr>
+        <w:t xml:space="preserve">Trocar as atribuições de </w:t>
+      </w:r>
+      <w:proofErr w:type="spellStart"/>
+      <w:r>
+        <w:rPr>
+          <w:b/>
+          <w:color w:val="FF0000"/>
+          <w:lang w:val="pt-BR"/>
+        </w:rPr>
+        <w:t>CFOP</w:t>
+      </w:r>
+      <w:proofErr w:type="spellEnd"/>
+      <w:r>
+        <w:rPr>
+          <w:b/>
+          <w:color w:val="FF0000"/>
+          <w:lang w:val="pt-BR"/>
+        </w:rPr>
+        <w:t xml:space="preserve"> por uma matriz </w:t>
+      </w:r>
+      <w:r>
+        <w:rPr>
+          <w:b/>
+          <w:color w:val="FF0000"/>
+          <w:lang w:val="pt-BR"/>
+        </w:rPr>
+        <w:t xml:space="preserve">de valores </w:t>
+      </w:r>
+      <w:r>
+        <w:rPr>
+          <w:b/>
+          <w:color w:val="FF0000"/>
+          <w:lang w:val="pt-BR"/>
+        </w:rPr>
+        <w:t>e,</w:t>
+      </w:r>
+      <w:r>
+        <w:rPr>
+          <w:b/>
+          <w:color w:val="FF0000"/>
+          <w:lang w:val="pt-BR"/>
+        </w:rPr>
+        <w:t xml:space="preserve"> incluir no momento de salvar a notificação do valor para o usuário, dada a complexidade da regra de atribuição</w:t>
+      </w:r>
+      <w:r>
+        <w:rPr>
+          <w:b/>
+          <w:color w:val="FF0000"/>
+          <w:lang w:val="pt-BR"/>
+        </w:rPr>
+        <w:t>;</w:t>
+      </w:r>
+    </w:p>
+    <w:p>
+      <w:pPr>
+        <w:rPr>
+          <w:b/>
+          <w:color w:val="FF0000"/>
+          <w:u w:val="single"/>
+          <w:lang w:val="pt-BR"/>
+        </w:rPr>
+      </w:pPr>
+      <w:r>
+        <w:rPr>
+          <w:b/>
+          <w:color w:val="FF0000"/>
+          <w:lang w:val="pt-BR"/>
+        </w:rPr>
+        <w:t xml:space="preserve">Colocar tratamento de </w:t>
+      </w:r>
+      <w:proofErr w:type="spellStart"/>
+      <w:r>
+        <w:rPr>
+          <w:b/>
+          <w:color w:val="FF0000"/>
+          <w:lang w:val="pt-BR"/>
+        </w:rPr>
+        <w:t>NULL</w:t>
+      </w:r>
+      <w:proofErr w:type="spellEnd"/>
+      <w:r>
+        <w:rPr>
+          <w:b/>
+          <w:color w:val="FF0000"/>
+          <w:lang w:val="pt-BR"/>
+        </w:rPr>
+        <w:t xml:space="preserve"> nos atributos de objetos </w:t>
+      </w:r>
+      <w:proofErr w:type="spellStart"/>
+      <w:r>
+        <w:rPr>
+          <w:b/>
+          <w:color w:val="FF0000"/>
+          <w:lang w:val="pt-BR"/>
+        </w:rPr>
+        <w:t>nullabe</w:t>
+      </w:r>
+      <w:proofErr w:type="spellEnd"/>
+      <w:r>
+        <w:rPr>
+          <w:b/>
+          <w:color w:val="FF0000"/>
+          <w:lang w:val="pt-BR"/>
+        </w:rPr>
+        <w:t xml:space="preserve"> do banco (todas as classes)</w:t>
+      </w:r>
+      <w:r>
+        <w:rPr>
+          <w:b/>
+          <w:color w:val="FF0000"/>
+          <w:lang w:val="pt-BR"/>
+        </w:rPr>
+        <w:t>;</w:t>
+      </w:r>
+    </w:p>
+    <w:p>
+      <w:pPr>
         <w:pStyle w:val="ttulo2"/>
         <w:rPr>
           <w:lang w:val="pt-BR"/>
@@ -4422,34 +5063,1070 @@
         <w:rPr>
           <w:lang w:val="pt-BR"/>
         </w:rPr>
+        <w:t xml:space="preserve"> </w:t>
+      </w:r>
+      <w:r>
+        <w:rPr>
+          <w:lang w:val="pt-BR"/>
+        </w:rPr>
+        <w:t xml:space="preserve">10 </w:t>
+      </w:r>
+      <w:r>
+        <w:rPr>
+          <w:lang w:val="pt-BR"/>
+        </w:rPr>
+        <w:t>– Exercício (Analise)</w:t>
+      </w:r>
+    </w:p>
+    <w:p>
+      <w:pPr>
+        <w:rPr>
+          <w:lang w:val="pt-BR"/>
+        </w:rPr>
+      </w:pPr>
+      <w:r>
+        <w:rPr>
+          <w:lang w:val="pt-BR"/>
+        </w:rPr>
+        <w:t>É necessário gerar um report técnico das atividades desenvolvidas, descreva com suas palavras qual é o objetivo da tela e como foi implementado as alterações solicitadas.</w:t>
+      </w:r>
+    </w:p>
+    <w:p>
+      <w:pPr>
+        <w:rPr>
+          <w:lang w:val="pt-BR"/>
+        </w:rPr>
+      </w:pPr>
+    </w:p>
+    <w:p>
+      <w:pPr>
+        <w:rPr>
+          <w:u w:val="single"/>
+          <w:lang w:val="pt-BR"/>
+        </w:rPr>
+      </w:pPr>
+      <w:r>
+        <w:rPr>
+          <w:lang w:val="pt-BR"/>
+        </w:rPr>
+        <w:t>Seguem alterações mais relevantes no código:</w:t>
+      </w:r>
+    </w:p>
+    <w:p>
+      <w:pPr>
+        <w:pStyle w:val="PargrafodaLista"/>
+        <w:numPr>
+          <w:ilvl w:val="0"/>
+          <w:numId w:val="5"/>
+        </w:numPr>
+        <w:rPr>
+          <w:lang w:val="pt-BR"/>
+        </w:rPr>
+      </w:pPr>
+      <w:proofErr w:type="spellStart"/>
+      <w:r>
+        <w:rPr>
+          <w:lang w:val="pt-BR"/>
+        </w:rPr>
+        <w:t>App.config</w:t>
+      </w:r>
+      <w:proofErr w:type="spellEnd"/>
+      <w:r>
+        <w:rPr>
+          <w:lang w:val="pt-BR"/>
+        </w:rPr>
+        <w:t>:</w:t>
+      </w:r>
+    </w:p>
+    <w:p>
+      <w:pPr>
+        <w:pStyle w:val="PargrafodaLista"/>
+        <w:numPr>
+          <w:ilvl w:val="1"/>
+          <w:numId w:val="5"/>
+        </w:numPr>
+        <w:rPr>
+          <w:lang w:val="pt-BR"/>
+        </w:rPr>
+      </w:pPr>
+      <w:r>
+        <w:rPr>
+          <w:lang w:val="pt-BR"/>
+        </w:rPr>
+        <w:t xml:space="preserve">Incluídas as </w:t>
+      </w:r>
+      <w:proofErr w:type="spellStart"/>
+      <w:r>
+        <w:rPr>
+          <w:lang w:val="pt-BR"/>
+        </w:rPr>
+        <w:t>TAGS</w:t>
+      </w:r>
+      <w:proofErr w:type="spellEnd"/>
+      <w:r>
+        <w:rPr>
+          <w:lang w:val="pt-BR"/>
+        </w:rPr>
+        <w:t xml:space="preserve">: </w:t>
+      </w:r>
+    </w:p>
+    <w:p>
+      <w:pPr>
+        <w:pStyle w:val="PargrafodaLista"/>
+        <w:numPr>
+          <w:ilvl w:val="1"/>
+          <w:numId w:val="5"/>
+        </w:numPr>
+        <w:rPr>
+          <w:lang w:val="pt-BR"/>
+        </w:rPr>
+      </w:pPr>
+      <w:proofErr w:type="spellStart"/>
+      <w:r>
+        <w:rPr>
+          <w:lang w:val="pt-BR"/>
+        </w:rPr>
+        <w:t>CaminhoXML</w:t>
+      </w:r>
+      <w:proofErr w:type="spellEnd"/>
+      <w:r>
+        <w:rPr>
+          <w:lang w:val="pt-BR"/>
+        </w:rPr>
+        <w:t>: Diretório onde serão salvos os arquivos XML com as informações das notas ficais;</w:t>
+      </w:r>
+    </w:p>
+    <w:p>
+      <w:pPr>
+        <w:pStyle w:val="PargrafodaLista"/>
+        <w:numPr>
+          <w:ilvl w:val="1"/>
+          <w:numId w:val="5"/>
+        </w:numPr>
+        <w:rPr>
+          <w:lang w:val="pt-BR"/>
+        </w:rPr>
+      </w:pPr>
+      <w:proofErr w:type="spellStart"/>
+      <w:proofErr w:type="gramStart"/>
+      <w:r>
+        <w:rPr>
+          <w:lang w:val="pt-BR"/>
+        </w:rPr>
+        <w:t>cnxDBNetShoes</w:t>
+      </w:r>
+      <w:proofErr w:type="spellEnd"/>
+      <w:proofErr w:type="gramEnd"/>
+      <w:r>
+        <w:rPr>
+          <w:lang w:val="pt-BR"/>
+        </w:rPr>
+        <w:t xml:space="preserve">: Connection </w:t>
+      </w:r>
+      <w:proofErr w:type="spellStart"/>
+      <w:r>
+        <w:rPr>
+          <w:lang w:val="pt-BR"/>
+        </w:rPr>
+        <w:t>String</w:t>
+      </w:r>
+      <w:proofErr w:type="spellEnd"/>
+      <w:r>
+        <w:rPr>
+          <w:lang w:val="pt-BR"/>
+        </w:rPr>
+        <w:t xml:space="preserve"> da aplicação</w:t>
+      </w:r>
+    </w:p>
+    <w:p>
+      <w:pPr>
+        <w:pStyle w:val="PargrafodaLista"/>
+        <w:numPr>
+          <w:ilvl w:val="0"/>
+          <w:numId w:val="5"/>
+        </w:numPr>
+        <w:rPr>
+          <w:lang w:val="pt-BR"/>
+        </w:rPr>
+      </w:pPr>
+      <w:proofErr w:type="spellStart"/>
+      <w:r>
+        <w:rPr>
+          <w:lang w:val="pt-BR"/>
+        </w:rPr>
+        <w:t>FormImposto.cs</w:t>
+      </w:r>
+      <w:proofErr w:type="spellEnd"/>
+      <w:r>
+        <w:rPr>
+          <w:lang w:val="pt-BR"/>
+        </w:rPr>
+        <w:t>:</w:t>
+      </w:r>
+    </w:p>
+    <w:p>
+      <w:pPr>
+        <w:pStyle w:val="PargrafodaLista"/>
+        <w:numPr>
+          <w:ilvl w:val="1"/>
+          <w:numId w:val="5"/>
+        </w:numPr>
+        <w:rPr>
+          <w:lang w:val="pt-BR"/>
+        </w:rPr>
+      </w:pPr>
+      <w:r>
+        <w:rPr>
+          <w:lang w:val="pt-BR"/>
+        </w:rPr>
+        <w:t>Incluído</w:t>
+      </w:r>
+      <w:r>
+        <w:rPr>
+          <w:lang w:val="pt-BR"/>
+        </w:rPr>
+        <w:t xml:space="preserve"> o campo de desconto, com tratamento básico para itens não numéricos (mensagem de erro caso negativo);</w:t>
+      </w:r>
+    </w:p>
+    <w:p>
+      <w:pPr>
+        <w:pStyle w:val="PargrafodaLista"/>
+        <w:numPr>
+          <w:ilvl w:val="1"/>
+          <w:numId w:val="5"/>
+        </w:numPr>
+        <w:rPr>
+          <w:lang w:val="pt-BR"/>
+        </w:rPr>
+      </w:pPr>
+      <w:r>
+        <w:rPr>
+          <w:lang w:val="pt-BR"/>
+        </w:rPr>
+        <w:t xml:space="preserve">Correção de BUG do </w:t>
+      </w:r>
+      <w:r>
+        <w:rPr>
+          <w:lang w:val="pt-BR"/>
+        </w:rPr>
+        <w:t xml:space="preserve">pedido </w:t>
+      </w:r>
+      <w:proofErr w:type="spellStart"/>
+      <w:r>
+        <w:rPr>
+          <w:lang w:val="pt-BR"/>
+        </w:rPr>
+        <w:t>ItensDoPedido</w:t>
+      </w:r>
+      <w:proofErr w:type="spellEnd"/>
+      <w:r>
+        <w:rPr>
+          <w:lang w:val="pt-BR"/>
+        </w:rPr>
+        <w:t xml:space="preserve"> pois o mesmo estava mantendo o </w:t>
+      </w:r>
+      <w:proofErr w:type="spellStart"/>
+      <w:r>
+        <w:rPr>
+          <w:lang w:val="pt-BR"/>
+        </w:rPr>
+        <w:t>state</w:t>
+      </w:r>
+      <w:proofErr w:type="spellEnd"/>
+      <w:r>
+        <w:rPr>
+          <w:lang w:val="pt-BR"/>
+        </w:rPr>
+        <w:t xml:space="preserve"> dos cadastros anteriores;</w:t>
+      </w:r>
+    </w:p>
+    <w:p>
+      <w:pPr>
+        <w:pStyle w:val="PargrafodaLista"/>
+        <w:numPr>
+          <w:ilvl w:val="1"/>
+          <w:numId w:val="5"/>
+        </w:numPr>
+        <w:rPr>
+          <w:lang w:val="pt-BR"/>
+        </w:rPr>
+      </w:pPr>
+      <w:r>
+        <w:rPr>
+          <w:lang w:val="pt-BR"/>
+        </w:rPr>
+        <w:t xml:space="preserve">Tratamento básico do </w:t>
+      </w:r>
+      <w:proofErr w:type="spellStart"/>
+      <w:r>
+        <w:rPr>
+          <w:lang w:val="pt-BR"/>
+        </w:rPr>
+        <w:t>check</w:t>
+      </w:r>
+      <w:proofErr w:type="spellEnd"/>
+      <w:r>
+        <w:rPr>
+          <w:lang w:val="pt-BR"/>
+        </w:rPr>
+        <w:t xml:space="preserve"> de brinde, não estava tratando como false quando não checado</w:t>
+      </w:r>
+      <w:r>
+        <w:rPr>
+          <w:lang w:val="pt-BR"/>
+        </w:rPr>
+        <w:t>s</w:t>
+      </w:r>
+      <w:r>
+        <w:rPr>
+          <w:lang w:val="pt-BR"/>
+        </w:rPr>
+        <w:t>;</w:t>
+      </w:r>
+    </w:p>
+    <w:p>
+      <w:pPr>
+        <w:pStyle w:val="PargrafodaLista"/>
+        <w:numPr>
+          <w:ilvl w:val="1"/>
+          <w:numId w:val="5"/>
+        </w:numPr>
+        <w:rPr>
+          <w:lang w:val="pt-BR"/>
+        </w:rPr>
+      </w:pPr>
+      <w:r>
+        <w:rPr>
+          <w:lang w:val="pt-BR"/>
+        </w:rPr>
+        <w:t xml:space="preserve">Inclusão de tratamento </w:t>
+      </w:r>
+      <w:r>
+        <w:rPr>
+          <w:lang w:val="pt-BR"/>
+        </w:rPr>
+        <w:t xml:space="preserve">básico </w:t>
+      </w:r>
+      <w:r>
+        <w:rPr>
+          <w:lang w:val="pt-BR"/>
+        </w:rPr>
+        <w:t>de exceção para tentativas de gravação (tanto no arquivo quanto na base);</w:t>
+      </w:r>
+    </w:p>
+    <w:p>
+      <w:pPr>
+        <w:pStyle w:val="PargrafodaLista"/>
+        <w:numPr>
+          <w:ilvl w:val="1"/>
+          <w:numId w:val="5"/>
+        </w:numPr>
+        <w:rPr>
+          <w:lang w:val="pt-BR"/>
+        </w:rPr>
+      </w:pPr>
+      <w:r>
+        <w:rPr>
+          <w:lang w:val="pt-BR"/>
+        </w:rPr>
+        <w:t xml:space="preserve">Inclusão de </w:t>
+      </w:r>
+      <w:r>
+        <w:rPr>
+          <w:lang w:val="pt-BR"/>
+        </w:rPr>
+        <w:t>notificação para erro de gravação;</w:t>
+      </w:r>
+    </w:p>
+    <w:p>
+      <w:pPr>
+        <w:pStyle w:val="PargrafodaLista"/>
+        <w:numPr>
+          <w:ilvl w:val="1"/>
+          <w:numId w:val="5"/>
+        </w:numPr>
+        <w:rPr>
+          <w:lang w:val="pt-BR"/>
+        </w:rPr>
+      </w:pPr>
+      <w:r>
+        <w:rPr>
+          <w:lang w:val="pt-BR"/>
+        </w:rPr>
+        <w:t>Inclusão de</w:t>
+      </w:r>
+      <w:r>
+        <w:rPr>
+          <w:lang w:val="pt-BR"/>
+        </w:rPr>
+        <w:t xml:space="preserve"> rotina</w:t>
+      </w:r>
+      <w:r>
+        <w:rPr>
+          <w:lang w:val="pt-BR"/>
+        </w:rPr>
+        <w:t xml:space="preserve"> </w:t>
+      </w:r>
+      <w:r>
+        <w:rPr>
+          <w:lang w:val="pt-BR"/>
+        </w:rPr>
+        <w:t xml:space="preserve">de </w:t>
+      </w:r>
+      <w:r>
+        <w:rPr>
+          <w:lang w:val="pt-BR"/>
+        </w:rPr>
+        <w:t xml:space="preserve">limpeza do </w:t>
+      </w:r>
+      <w:proofErr w:type="spellStart"/>
+      <w:r>
+        <w:rPr>
+          <w:lang w:val="pt-BR"/>
+        </w:rPr>
+        <w:t>form</w:t>
+      </w:r>
+      <w:proofErr w:type="spellEnd"/>
+      <w:r>
+        <w:rPr>
+          <w:lang w:val="pt-BR"/>
+        </w:rPr>
+        <w:t xml:space="preserve"> após salvamento com sucesso;</w:t>
+      </w:r>
+    </w:p>
+    <w:p>
+      <w:pPr>
+        <w:pStyle w:val="PargrafodaLista"/>
+        <w:numPr>
+          <w:ilvl w:val="0"/>
+          <w:numId w:val="5"/>
+        </w:numPr>
+        <w:rPr>
+          <w:lang w:val="pt-BR"/>
+        </w:rPr>
+      </w:pPr>
+      <w:proofErr w:type="spellStart"/>
+      <w:r>
+        <w:rPr>
+          <w:lang w:val="pt-BR"/>
+        </w:rPr>
+        <w:t>FormImposto.Designer.cs</w:t>
+      </w:r>
+      <w:proofErr w:type="spellEnd"/>
+    </w:p>
+    <w:p>
+      <w:pPr>
+        <w:pStyle w:val="PargrafodaLista"/>
+        <w:numPr>
+          <w:ilvl w:val="1"/>
+          <w:numId w:val="5"/>
+        </w:numPr>
+        <w:rPr>
+          <w:lang w:val="pt-BR"/>
+        </w:rPr>
+      </w:pPr>
+      <w:r>
+        <w:rPr>
+          <w:lang w:val="pt-BR"/>
+        </w:rPr>
+        <w:t>Ajuste de design para acomodar o novo campo (desconto);</w:t>
+      </w:r>
+    </w:p>
+    <w:p>
+      <w:pPr>
+        <w:pStyle w:val="PargrafodaLista"/>
+        <w:numPr>
+          <w:ilvl w:val="0"/>
+          <w:numId w:val="5"/>
+        </w:numPr>
+        <w:rPr>
+          <w:lang w:val="pt-BR"/>
+        </w:rPr>
+      </w:pPr>
+      <w:proofErr w:type="spellStart"/>
+      <w:r>
+        <w:rPr>
+          <w:lang w:val="pt-BR"/>
+        </w:rPr>
+        <w:t>NotaFiscalService.cs</w:t>
+      </w:r>
+      <w:proofErr w:type="spellEnd"/>
+    </w:p>
+    <w:p>
+      <w:pPr>
+        <w:pStyle w:val="PargrafodaLista"/>
+        <w:numPr>
+          <w:ilvl w:val="1"/>
+          <w:numId w:val="5"/>
+        </w:numPr>
+        <w:rPr>
+          <w:lang w:val="pt-BR"/>
+        </w:rPr>
+      </w:pPr>
+      <w:r>
+        <w:rPr>
+          <w:lang w:val="pt-BR"/>
+        </w:rPr>
+        <w:t>Inclusão da</w:t>
+      </w:r>
+      <w:r>
+        <w:rPr>
+          <w:lang w:val="pt-BR"/>
+        </w:rPr>
+        <w:t>s chamadas de gerar o XML e Persistir em Base;</w:t>
+      </w:r>
+      <w:r>
+        <w:rPr>
+          <w:lang w:val="pt-BR"/>
+        </w:rPr>
+        <w:t xml:space="preserve"> </w:t>
+      </w:r>
+    </w:p>
+    <w:p>
+      <w:pPr>
+        <w:pStyle w:val="PargrafodaLista"/>
+        <w:numPr>
+          <w:ilvl w:val="0"/>
+          <w:numId w:val="5"/>
+        </w:numPr>
+        <w:rPr>
+          <w:lang w:val="pt-BR"/>
+        </w:rPr>
+      </w:pPr>
+      <w:proofErr w:type="spellStart"/>
+      <w:r>
+        <w:rPr>
+          <w:lang w:val="pt-BR"/>
+        </w:rPr>
+        <w:t>NotaFiscalRepository.cs</w:t>
+      </w:r>
+      <w:proofErr w:type="spellEnd"/>
+    </w:p>
+    <w:p>
+      <w:pPr>
+        <w:pStyle w:val="PargrafodaLista"/>
+        <w:numPr>
+          <w:ilvl w:val="1"/>
+          <w:numId w:val="5"/>
+        </w:numPr>
+        <w:rPr>
+          <w:lang w:val="pt-BR"/>
+        </w:rPr>
+      </w:pPr>
+      <w:r>
+        <w:rPr>
+          <w:lang w:val="pt-BR"/>
+        </w:rPr>
+        <w:t>Criação dos métodos de geração de XML e persistência na base;</w:t>
+      </w:r>
+    </w:p>
+    <w:p>
+      <w:pPr>
+        <w:pStyle w:val="PargrafodaLista"/>
+        <w:numPr>
+          <w:ilvl w:val="0"/>
+          <w:numId w:val="5"/>
+        </w:numPr>
+        <w:rPr>
+          <w:lang w:val="pt-BR"/>
+        </w:rPr>
+      </w:pPr>
+      <w:proofErr w:type="spellStart"/>
+      <w:r>
+        <w:rPr>
+          <w:lang w:val="pt-BR"/>
+        </w:rPr>
+        <w:t>NotaFiscal.cs</w:t>
+      </w:r>
+      <w:proofErr w:type="spellEnd"/>
+    </w:p>
+    <w:p>
+      <w:pPr>
+        <w:pStyle w:val="PargrafodaLista"/>
+        <w:numPr>
+          <w:ilvl w:val="1"/>
+          <w:numId w:val="5"/>
+        </w:numPr>
+        <w:rPr>
+          <w:lang w:val="pt-BR"/>
+        </w:rPr>
+      </w:pPr>
+      <w:r>
+        <w:rPr>
+          <w:lang w:val="pt-BR"/>
+        </w:rPr>
+        <w:t>Ajuste</w:t>
+      </w:r>
+      <w:r>
+        <w:rPr>
+          <w:lang w:val="pt-BR"/>
+        </w:rPr>
+        <w:t xml:space="preserve"> na classe “</w:t>
+      </w:r>
+      <w:proofErr w:type="spellStart"/>
+      <w:r>
+        <w:rPr>
+          <w:lang w:val="pt-BR"/>
+        </w:rPr>
+        <w:t>NotaFiscal</w:t>
+      </w:r>
+      <w:proofErr w:type="spellEnd"/>
+      <w:r>
+        <w:rPr>
+          <w:lang w:val="pt-BR"/>
+        </w:rPr>
+        <w:t xml:space="preserve">” para que seja facilmente possível agrupar os Itens da nota no objeto </w:t>
+      </w:r>
+      <w:proofErr w:type="spellStart"/>
+      <w:r>
+        <w:rPr>
+          <w:lang w:val="pt-BR"/>
+        </w:rPr>
+        <w:t>NotaFiscal</w:t>
+      </w:r>
+      <w:proofErr w:type="spellEnd"/>
+      <w:r>
+        <w:rPr>
+          <w:lang w:val="pt-BR"/>
+        </w:rPr>
+        <w:t>;</w:t>
+      </w:r>
+    </w:p>
+    <w:p>
+      <w:pPr>
+        <w:pStyle w:val="PargrafodaLista"/>
+        <w:numPr>
+          <w:ilvl w:val="1"/>
+          <w:numId w:val="5"/>
+        </w:numPr>
+        <w:rPr>
+          <w:u w:val="single"/>
+          <w:lang w:val="pt-BR"/>
+        </w:rPr>
+      </w:pPr>
+      <w:r>
+        <w:rPr>
+          <w:lang w:val="pt-BR"/>
+        </w:rPr>
+        <w:t xml:space="preserve">Alterar o atributo Pedido do método </w:t>
+      </w:r>
+      <w:proofErr w:type="spellStart"/>
+      <w:r>
+        <w:rPr>
+          <w:lang w:val="pt-BR"/>
+        </w:rPr>
+        <w:t>EmitirNotaFiscal</w:t>
+      </w:r>
+      <w:proofErr w:type="spellEnd"/>
+      <w:r>
+        <w:rPr>
+          <w:lang w:val="pt-BR"/>
+        </w:rPr>
+        <w:t xml:space="preserve"> para um tipo </w:t>
+      </w:r>
+      <w:proofErr w:type="spellStart"/>
+      <w:r>
+        <w:rPr>
+          <w:lang w:val="pt-BR"/>
+        </w:rPr>
+        <w:t>REF</w:t>
+      </w:r>
+      <w:proofErr w:type="spellEnd"/>
+      <w:r>
+        <w:rPr>
+          <w:lang w:val="pt-BR"/>
+        </w:rPr>
+        <w:t xml:space="preserve"> para aproveitar sua população pelos outros métodos;</w:t>
+      </w:r>
+    </w:p>
+    <w:p>
+      <w:pPr>
+        <w:pStyle w:val="PargrafodaLista"/>
+        <w:numPr>
+          <w:ilvl w:val="1"/>
+          <w:numId w:val="5"/>
+        </w:numPr>
+        <w:rPr>
+          <w:lang w:val="pt-BR"/>
+        </w:rPr>
+      </w:pPr>
+      <w:r>
+        <w:rPr>
+          <w:lang w:val="pt-BR"/>
+        </w:rPr>
+        <w:t xml:space="preserve">Alteração dos atributos </w:t>
+      </w:r>
+      <w:proofErr w:type="spellStart"/>
+      <w:r>
+        <w:rPr>
+          <w:lang w:val="pt-BR"/>
+        </w:rPr>
+        <w:t>EstadoDestino</w:t>
+      </w:r>
+      <w:proofErr w:type="spellEnd"/>
+      <w:r>
+        <w:rPr>
+          <w:lang w:val="pt-BR"/>
+        </w:rPr>
+        <w:t xml:space="preserve"> e </w:t>
+      </w:r>
+      <w:proofErr w:type="spellStart"/>
+      <w:r>
+        <w:rPr>
+          <w:lang w:val="pt-BR"/>
+        </w:rPr>
+        <w:t>EstadoOrigem</w:t>
+      </w:r>
+      <w:proofErr w:type="spellEnd"/>
+      <w:r>
+        <w:rPr>
+          <w:lang w:val="pt-BR"/>
+        </w:rPr>
+        <w:t xml:space="preserve"> para correção de BUG;</w:t>
+      </w:r>
+    </w:p>
+    <w:p>
+      <w:pPr>
+        <w:pStyle w:val="PargrafodaLista"/>
+        <w:numPr>
+          <w:ilvl w:val="1"/>
+          <w:numId w:val="5"/>
+        </w:numPr>
+        <w:rPr>
+          <w:lang w:val="pt-BR"/>
+        </w:rPr>
+      </w:pPr>
+      <w:r>
+        <w:rPr>
+          <w:lang w:val="pt-BR"/>
+        </w:rPr>
+        <w:t xml:space="preserve">Inclusão dos novos atributos no </w:t>
+      </w:r>
+      <w:proofErr w:type="spellStart"/>
+      <w:r>
+        <w:rPr>
+          <w:lang w:val="pt-BR"/>
+        </w:rPr>
+        <w:t>notaFiscalItem</w:t>
+      </w:r>
+      <w:proofErr w:type="spellEnd"/>
+    </w:p>
+    <w:p>
+      <w:pPr>
+        <w:pStyle w:val="PargrafodaLista"/>
+        <w:numPr>
+          <w:ilvl w:val="0"/>
+          <w:numId w:val="5"/>
+        </w:numPr>
+        <w:rPr>
+          <w:lang w:val="pt-BR"/>
+        </w:rPr>
+      </w:pPr>
+      <w:proofErr w:type="spellStart"/>
+      <w:r>
+        <w:rPr>
+          <w:lang w:val="pt-BR"/>
+        </w:rPr>
+        <w:t>NotaFiscalItem.cs</w:t>
+      </w:r>
+      <w:proofErr w:type="spellEnd"/>
+    </w:p>
+    <w:p>
+      <w:pPr>
+        <w:pStyle w:val="PargrafodaLista"/>
+        <w:numPr>
+          <w:ilvl w:val="1"/>
+          <w:numId w:val="5"/>
+        </w:numPr>
+        <w:rPr>
+          <w:lang w:val="pt-BR"/>
+        </w:rPr>
+      </w:pPr>
+      <w:r>
+        <w:rPr>
+          <w:lang w:val="pt-BR"/>
+        </w:rPr>
+        <w:t>Inclusão de novos atributos;</w:t>
+      </w:r>
+    </w:p>
+    <w:p>
+      <w:pPr>
+        <w:pStyle w:val="PargrafodaLista"/>
+        <w:numPr>
+          <w:ilvl w:val="0"/>
+          <w:numId w:val="5"/>
+        </w:numPr>
+        <w:rPr>
+          <w:u w:val="single"/>
+          <w:lang w:val="pt-BR"/>
+        </w:rPr>
+      </w:pPr>
+      <w:proofErr w:type="spellStart"/>
+      <w:r>
+        <w:rPr>
+          <w:u w:val="single"/>
+          <w:lang w:val="pt-BR"/>
+        </w:rPr>
         <w:lastRenderedPageBreak/>
+        <w:t>Pedido.cs</w:t>
+      </w:r>
+      <w:proofErr w:type="spellEnd"/>
+    </w:p>
+    <w:p>
+      <w:pPr>
+        <w:pStyle w:val="PargrafodaLista"/>
+        <w:numPr>
+          <w:ilvl w:val="1"/>
+          <w:numId w:val="5"/>
+        </w:numPr>
+        <w:rPr>
+          <w:u w:val="single"/>
+          <w:lang w:val="pt-BR"/>
+        </w:rPr>
+      </w:pPr>
+      <w:r>
+        <w:rPr>
+          <w:lang w:val="pt-BR"/>
+        </w:rPr>
+        <w:t>Inclusão de novos atributos;</w:t>
+      </w:r>
+      <w:r>
+        <w:rPr>
+          <w:u w:val="single"/>
+          <w:lang w:val="pt-BR"/>
+        </w:rPr>
         <w:t xml:space="preserve"> </w:t>
       </w:r>
-      <w:r>
-        <w:rPr>
-          <w:lang w:val="pt-BR"/>
-        </w:rPr>
-        <w:t xml:space="preserve">10 </w:t>
-      </w:r>
-      <w:r>
-        <w:rPr>
-          <w:lang w:val="pt-BR"/>
-        </w:rPr>
-        <w:t>– Exercício (Analise)</w:t>
-      </w:r>
-    </w:p>
-    <w:p>
-      <w:pPr>
-        <w:rPr>
-          <w:lang w:val="pt-BR"/>
-        </w:rPr>
-      </w:pPr>
-      <w:r>
-        <w:rPr>
-          <w:lang w:val="pt-BR"/>
-        </w:rPr>
-        <w:t>É necessário gerar um report técnico das atividades desenvolvidas, descreva com suas palavras qual é o objetivo da tela e como foi implementado as alterações solicitadas.</w:t>
-      </w:r>
+    </w:p>
+    <w:p>
+      <w:pPr>
+        <w:pStyle w:val="PargrafodaLista"/>
+        <w:numPr>
+          <w:ilvl w:val="0"/>
+          <w:numId w:val="5"/>
+        </w:numPr>
+        <w:rPr>
+          <w:lang w:val="pt-BR"/>
+        </w:rPr>
+      </w:pPr>
+      <w:r>
+        <w:rPr>
+          <w:lang w:val="pt-BR"/>
+        </w:rPr>
+        <w:t>AJUSTA [</w:t>
+      </w:r>
+      <w:proofErr w:type="spellStart"/>
+      <w:r>
+        <w:rPr>
+          <w:lang w:val="pt-BR"/>
+        </w:rPr>
+        <w:t>NOTAFISCALITEM</w:t>
+      </w:r>
+      <w:proofErr w:type="spellEnd"/>
+      <w:r>
+        <w:rPr>
+          <w:lang w:val="pt-BR"/>
+        </w:rPr>
+        <w:t>].</w:t>
+      </w:r>
+      <w:proofErr w:type="spellStart"/>
+      <w:r>
+        <w:rPr>
+          <w:lang w:val="pt-BR"/>
+        </w:rPr>
+        <w:t>sql</w:t>
+      </w:r>
+      <w:proofErr w:type="spellEnd"/>
+    </w:p>
+    <w:p>
+      <w:pPr>
+        <w:pStyle w:val="PargrafodaLista"/>
+        <w:numPr>
+          <w:ilvl w:val="1"/>
+          <w:numId w:val="5"/>
+        </w:numPr>
+        <w:rPr>
+          <w:lang w:val="pt-BR"/>
+        </w:rPr>
+      </w:pPr>
+      <w:r>
+        <w:rPr>
+          <w:lang w:val="pt-BR"/>
+        </w:rPr>
+        <w:t xml:space="preserve">Ajustes na tabela </w:t>
+      </w:r>
+      <w:proofErr w:type="spellStart"/>
+      <w:r>
+        <w:rPr>
+          <w:lang w:val="pt-BR"/>
+        </w:rPr>
+        <w:t>NotaFiscalItem</w:t>
+      </w:r>
+      <w:proofErr w:type="spellEnd"/>
+      <w:r>
+        <w:rPr>
+          <w:lang w:val="pt-BR"/>
+        </w:rPr>
+        <w:t xml:space="preserve"> (TODO, incluir</w:t>
+      </w:r>
+      <w:r>
+        <w:rPr>
+          <w:lang w:val="pt-BR"/>
+        </w:rPr>
+        <w:t xml:space="preserve"> verificação de já existência dos campos)</w:t>
+      </w:r>
+    </w:p>
+    <w:p>
+      <w:pPr>
+        <w:pStyle w:val="PargrafodaLista"/>
+        <w:numPr>
+          <w:ilvl w:val="0"/>
+          <w:numId w:val="5"/>
+        </w:numPr>
+        <w:rPr>
+          <w:u w:val="single"/>
+          <w:lang w:val="pt-BR"/>
+        </w:rPr>
+      </w:pPr>
+      <w:proofErr w:type="spellStart"/>
+      <w:r>
+        <w:rPr>
+          <w:u w:val="single"/>
+          <w:lang w:val="pt-BR"/>
+        </w:rPr>
+        <w:t>P_DETALHA_NOTA_FISCAL_ITEM.SQL</w:t>
+      </w:r>
+      <w:proofErr w:type="spellEnd"/>
+    </w:p>
+    <w:p>
+      <w:pPr>
+        <w:pStyle w:val="PargrafodaLista"/>
+        <w:numPr>
+          <w:ilvl w:val="1"/>
+          <w:numId w:val="5"/>
+        </w:numPr>
+        <w:rPr>
+          <w:u w:val="single"/>
+          <w:lang w:val="pt-BR"/>
+        </w:rPr>
+      </w:pPr>
+      <w:r>
+        <w:rPr>
+          <w:u w:val="single"/>
+          <w:lang w:val="pt-BR"/>
+        </w:rPr>
+        <w:t xml:space="preserve">Criação da </w:t>
+      </w:r>
+      <w:proofErr w:type="spellStart"/>
+      <w:r>
+        <w:rPr>
+          <w:u w:val="single"/>
+          <w:lang w:val="pt-BR"/>
+        </w:rPr>
+        <w:t>proc</w:t>
+      </w:r>
+      <w:proofErr w:type="spellEnd"/>
+      <w:r>
+        <w:rPr>
+          <w:lang w:val="pt-BR"/>
+        </w:rPr>
+        <w:t xml:space="preserve"> </w:t>
+      </w:r>
+      <w:proofErr w:type="spellStart"/>
+      <w:r>
+        <w:rPr>
+          <w:u w:val="single"/>
+          <w:lang w:val="pt-BR"/>
+        </w:rPr>
+        <w:t>P_DETALHA_NOTA_FISCAL_ITEM</w:t>
+      </w:r>
+      <w:bookmarkStart w:id="0" w:name="_GoBack"/>
+      <w:bookmarkEnd w:id="0"/>
+      <w:proofErr w:type="spellEnd"/>
+    </w:p>
+    <w:p>
+      <w:pPr>
+        <w:pStyle w:val="PargrafodaLista"/>
+        <w:numPr>
+          <w:ilvl w:val="0"/>
+          <w:numId w:val="5"/>
+        </w:numPr>
+        <w:rPr>
+          <w:lang w:val="pt-BR"/>
+        </w:rPr>
+      </w:pPr>
+      <w:proofErr w:type="spellStart"/>
+      <w:r>
+        <w:rPr>
+          <w:lang w:val="pt-BR"/>
+        </w:rPr>
+        <w:t>P_NOTA_FISCAL_ITEM.sql</w:t>
+      </w:r>
+      <w:proofErr w:type="spellEnd"/>
+    </w:p>
+    <w:p>
+      <w:pPr>
+        <w:pStyle w:val="PargrafodaLista"/>
+        <w:numPr>
+          <w:ilvl w:val="1"/>
+          <w:numId w:val="5"/>
+        </w:numPr>
+        <w:rPr>
+          <w:lang w:val="pt-BR"/>
+        </w:rPr>
+      </w:pPr>
+      <w:r>
+        <w:rPr>
+          <w:lang w:val="pt-BR"/>
+        </w:rPr>
+        <w:t>Inclusão de novos campos</w:t>
+      </w:r>
+    </w:p>
+    <w:p>
+      <w:pPr>
+        <w:rPr>
+          <w:lang w:val="pt-BR"/>
+        </w:rPr>
+      </w:pPr>
+    </w:p>
+    <w:p>
+      <w:pPr>
+        <w:jc w:val="center"/>
+        <w:rPr>
+          <w:b/>
+          <w:lang w:val="pt-BR"/>
+        </w:rPr>
+      </w:pPr>
+      <w:r>
+        <w:rPr>
+          <w:b/>
+          <w:lang w:val="pt-BR"/>
+        </w:rPr>
+        <w:t>TEMPO APROXIMADO 03:30</w:t>
+      </w:r>
+    </w:p>
+    <w:p>
+      <w:pPr>
+        <w:rPr>
+          <w:u w:val="single"/>
+          <w:lang w:val="pt-BR"/>
+        </w:rPr>
+      </w:pPr>
+    </w:p>
+    <w:p>
+      <w:pPr>
+        <w:rPr>
+          <w:lang w:val="pt-BR"/>
+        </w:rPr>
+      </w:pPr>
+    </w:p>
+    <w:p>
+      <w:pPr>
+        <w:rPr>
+          <w:u w:val="single"/>
+          <w:lang w:val="pt-BR"/>
+        </w:rPr>
+      </w:pPr>
     </w:p>
     <w:sectPr>
       <w:headerReference w:type="default" r:id="rId9"/>
@@ -4463,7 +6140,7 @@
 </file>
 
 <file path=word/endnotes.xml><?xml version="1.0" encoding="utf-8"?>
-<w:endnotes xmlns:wpc="http://schemas.microsoft.com/office/word/2010/wordprocessingCanvas" xmlns:mc="http://schemas.openxmlformats.org/markup-compatibility/2006" xmlns:o="urn:schemas-microsoft-com:office:office" xmlns:r="http://schemas.openxmlformats.org/officeDocument/2006/relationships" xmlns:m="http://schemas.openxmlformats.org/officeDocument/2006/math" xmlns:v="urn:schemas-microsoft-com:vml" xmlns:wp14="http://schemas.microsoft.com/office/word/2010/wordprocessingDrawing" xmlns:wp="http://schemas.openxmlformats.org/drawingml/2006/wordprocessingDrawing" xmlns:w10="urn:schemas-microsoft-com:office:word" xmlns:w="http://schemas.openxmlformats.org/wordprocessingml/2006/main" xmlns:w14="http://schemas.microsoft.com/office/word/2010/wordml" xmlns:w15="http://schemas.microsoft.com/office/word/2012/wordml" xmlns:wpg="http://schemas.microsoft.com/office/word/2010/wordprocessingGroup" xmlns:wpi="http://schemas.microsoft.com/office/word/2010/wordprocessingInk" xmlns:wne="http://schemas.microsoft.com/office/word/2006/wordml" xmlns:wps="http://schemas.microsoft.com/office/word/2010/wordprocessingShape" mc:Ignorable="w14 w15 wp14">
+<w:endnotes xmlns:wpc="http://schemas.microsoft.com/office/word/2010/wordprocessingCanvas" xmlns:cx="http://schemas.microsoft.com/office/drawing/2014/chartex" xmlns:cx1="http://schemas.microsoft.com/office/drawing/2015/9/8/chartex" xmlns:cx2="http://schemas.microsoft.com/office/drawing/2015/10/21/chartex" xmlns:mc="http://schemas.openxmlformats.org/markup-compatibility/2006" xmlns:o="urn:schemas-microsoft-com:office:office" xmlns:r="http://schemas.openxmlformats.org/officeDocument/2006/relationships" xmlns:m="http://schemas.openxmlformats.org/officeDocument/2006/math" xmlns:v="urn:schemas-microsoft-com:vml" xmlns:wp14="http://schemas.microsoft.com/office/word/2010/wordprocessingDrawing" xmlns:wp="http://schemas.openxmlformats.org/drawingml/2006/wordprocessingDrawing" xmlns:w10="urn:schemas-microsoft-com:office:word" xmlns:w="http://schemas.openxmlformats.org/wordprocessingml/2006/main" xmlns:w14="http://schemas.microsoft.com/office/word/2010/wordml" xmlns:w15="http://schemas.microsoft.com/office/word/2012/wordml" xmlns:w16se="http://schemas.microsoft.com/office/word/2015/wordml/symex" xmlns:wpg="http://schemas.microsoft.com/office/word/2010/wordprocessingGroup" xmlns:wpi="http://schemas.microsoft.com/office/word/2010/wordprocessingInk" xmlns:wne="http://schemas.microsoft.com/office/word/2006/wordml" xmlns:wps="http://schemas.microsoft.com/office/word/2010/wordprocessingShape" mc:Ignorable="w14 w15 w16se wp14">
   <w:endnote w:type="separator" w:id="-1">
     <w:p>
       <w:pPr>
@@ -4488,7 +6165,7 @@
 </file>
 
 <file path=word/footnotes.xml><?xml version="1.0" encoding="utf-8"?>
-<w:footnotes xmlns:wpc="http://schemas.microsoft.com/office/word/2010/wordprocessingCanvas" xmlns:mc="http://schemas.openxmlformats.org/markup-compatibility/2006" xmlns:o="urn:schemas-microsoft-com:office:office" xmlns:r="http://schemas.openxmlformats.org/officeDocument/2006/relationships" xmlns:m="http://schemas.openxmlformats.org/officeDocument/2006/math" xmlns:v="urn:schemas-microsoft-com:vml" xmlns:wp14="http://schemas.microsoft.com/office/word/2010/wordprocessingDrawing" xmlns:wp="http://schemas.openxmlformats.org/drawingml/2006/wordprocessingDrawing" xmlns:w10="urn:schemas-microsoft-com:office:word" xmlns:w="http://schemas.openxmlformats.org/wordprocessingml/2006/main" xmlns:w14="http://schemas.microsoft.com/office/word/2010/wordml" xmlns:w15="http://schemas.microsoft.com/office/word/2012/wordml" xmlns:wpg="http://schemas.microsoft.com/office/word/2010/wordprocessingGroup" xmlns:wpi="http://schemas.microsoft.com/office/word/2010/wordprocessingInk" xmlns:wne="http://schemas.microsoft.com/office/word/2006/wordml" xmlns:wps="http://schemas.microsoft.com/office/word/2010/wordprocessingShape" mc:Ignorable="w14 w15 wp14">
+<w:footnotes xmlns:wpc="http://schemas.microsoft.com/office/word/2010/wordprocessingCanvas" xmlns:cx="http://schemas.microsoft.com/office/drawing/2014/chartex" xmlns:cx1="http://schemas.microsoft.com/office/drawing/2015/9/8/chartex" xmlns:cx2="http://schemas.microsoft.com/office/drawing/2015/10/21/chartex" xmlns:mc="http://schemas.openxmlformats.org/markup-compatibility/2006" xmlns:o="urn:schemas-microsoft-com:office:office" xmlns:r="http://schemas.openxmlformats.org/officeDocument/2006/relationships" xmlns:m="http://schemas.openxmlformats.org/officeDocument/2006/math" xmlns:v="urn:schemas-microsoft-com:vml" xmlns:wp14="http://schemas.microsoft.com/office/word/2010/wordprocessingDrawing" xmlns:wp="http://schemas.openxmlformats.org/drawingml/2006/wordprocessingDrawing" xmlns:w10="urn:schemas-microsoft-com:office:word" xmlns:w="http://schemas.openxmlformats.org/wordprocessingml/2006/main" xmlns:w14="http://schemas.microsoft.com/office/word/2010/wordml" xmlns:w15="http://schemas.microsoft.com/office/word/2012/wordml" xmlns:w16se="http://schemas.microsoft.com/office/word/2015/wordml/symex" xmlns:wpg="http://schemas.microsoft.com/office/word/2010/wordprocessingGroup" xmlns:wpi="http://schemas.microsoft.com/office/word/2010/wordprocessingInk" xmlns:wne="http://schemas.microsoft.com/office/word/2006/wordml" xmlns:wps="http://schemas.microsoft.com/office/word/2010/wordprocessingShape" mc:Ignorable="w14 w15 w16se wp14">
   <w:footnote w:type="separator" w:id="-1">
     <w:p>
       <w:pPr>
@@ -4513,7 +6190,7 @@
 </file>
 
 <file path=word/header1.xml><?xml version="1.0" encoding="utf-8"?>
-<w:hdr xmlns:wpc="http://schemas.microsoft.com/office/word/2010/wordprocessingCanvas" xmlns:mc="http://schemas.openxmlformats.org/markup-compatibility/2006" xmlns:o="urn:schemas-microsoft-com:office:office" xmlns:r="http://schemas.openxmlformats.org/officeDocument/2006/relationships" xmlns:m="http://schemas.openxmlformats.org/officeDocument/2006/math" xmlns:v="urn:schemas-microsoft-com:vml" xmlns:wp14="http://schemas.microsoft.com/office/word/2010/wordprocessingDrawing" xmlns:wp="http://schemas.openxmlformats.org/drawingml/2006/wordprocessingDrawing" xmlns:w10="urn:schemas-microsoft-com:office:word" xmlns:w="http://schemas.openxmlformats.org/wordprocessingml/2006/main" xmlns:w14="http://schemas.microsoft.com/office/word/2010/wordml" xmlns:w15="http://schemas.microsoft.com/office/word/2012/wordml" xmlns:wpg="http://schemas.microsoft.com/office/word/2010/wordprocessingGroup" xmlns:wpi="http://schemas.microsoft.com/office/word/2010/wordprocessingInk" xmlns:wne="http://schemas.microsoft.com/office/word/2006/wordml" xmlns:wps="http://schemas.microsoft.com/office/word/2010/wordprocessingShape" mc:Ignorable="w14 w15 wp14">
+<w:hdr xmlns:wpc="http://schemas.microsoft.com/office/word/2010/wordprocessingCanvas" xmlns:cx="http://schemas.microsoft.com/office/drawing/2014/chartex" xmlns:cx1="http://schemas.microsoft.com/office/drawing/2015/9/8/chartex" xmlns:cx2="http://schemas.microsoft.com/office/drawing/2015/10/21/chartex" xmlns:mc="http://schemas.openxmlformats.org/markup-compatibility/2006" xmlns:o="urn:schemas-microsoft-com:office:office" xmlns:r="http://schemas.openxmlformats.org/officeDocument/2006/relationships" xmlns:m="http://schemas.openxmlformats.org/officeDocument/2006/math" xmlns:v="urn:schemas-microsoft-com:vml" xmlns:wp14="http://schemas.microsoft.com/office/word/2010/wordprocessingDrawing" xmlns:wp="http://schemas.openxmlformats.org/drawingml/2006/wordprocessingDrawing" xmlns:w10="urn:schemas-microsoft-com:office:word" xmlns:w="http://schemas.openxmlformats.org/wordprocessingml/2006/main" xmlns:w14="http://schemas.microsoft.com/office/word/2010/wordml" xmlns:w15="http://schemas.microsoft.com/office/word/2012/wordml" xmlns:w16se="http://schemas.microsoft.com/office/word/2015/wordml/symex" xmlns:wpg="http://schemas.microsoft.com/office/word/2010/wordprocessingGroup" xmlns:wpi="http://schemas.microsoft.com/office/word/2010/wordprocessingInk" xmlns:wne="http://schemas.microsoft.com/office/word/2006/wordml" xmlns:wps="http://schemas.microsoft.com/office/word/2010/wordprocessingShape" mc:Ignorable="w14 w15 w16se wp14">
   <w:p>
     <w:pPr>
       <w:pStyle w:val="cabealho"/>
@@ -4602,7 +6279,7 @@
                             <w:rPr>
                               <w:lang w:val="pt-BR"/>
                             </w:rPr>
-                            <w:t>1</w:t>
+                            <w:t>3</w:t>
                           </w:r>
                           <w:r>
                             <w:rPr>
@@ -4669,7 +6346,7 @@
                       <w:rPr>
                         <w:lang w:val="pt-BR"/>
                       </w:rPr>
-                      <w:t>1</w:t>
+                      <w:t>3</w:t>
                     </w:r>
                     <w:r>
                       <w:rPr>
@@ -4691,8 +6368,8 @@
 </file>
 
 <file path=word/numbering.xml><?xml version="1.0" encoding="utf-8"?>
-<w:numbering xmlns:wpc="http://schemas.microsoft.com/office/word/2010/wordprocessingCanvas" xmlns:mc="http://schemas.openxmlformats.org/markup-compatibility/2006" xmlns:o="urn:schemas-microsoft-com:office:office" xmlns:r="http://schemas.openxmlformats.org/officeDocument/2006/relationships" xmlns:m="http://schemas.openxmlformats.org/officeDocument/2006/math" xmlns:v="urn:schemas-microsoft-com:vml" xmlns:wp14="http://schemas.microsoft.com/office/word/2010/wordprocessingDrawing" xmlns:wp="http://schemas.openxmlformats.org/drawingml/2006/wordprocessingDrawing" xmlns:w10="urn:schemas-microsoft-com:office:word" xmlns:w="http://schemas.openxmlformats.org/wordprocessingml/2006/main" xmlns:w14="http://schemas.microsoft.com/office/word/2010/wordml" xmlns:w15="http://schemas.microsoft.com/office/word/2012/wordml" xmlns:wpg="http://schemas.microsoft.com/office/word/2010/wordprocessingGroup" xmlns:wpi="http://schemas.microsoft.com/office/word/2010/wordprocessingInk" xmlns:wne="http://schemas.microsoft.com/office/word/2006/wordml" xmlns:wps="http://schemas.microsoft.com/office/word/2010/wordprocessingShape" mc:Ignorable="w14 w15 wp14">
-  <w:abstractNum w:abstractNumId="0">
+<w:numbering xmlns:wpc="http://schemas.microsoft.com/office/word/2010/wordprocessingCanvas" xmlns:cx="http://schemas.microsoft.com/office/drawing/2014/chartex" xmlns:cx1="http://schemas.microsoft.com/office/drawing/2015/9/8/chartex" xmlns:cx2="http://schemas.microsoft.com/office/drawing/2015/10/21/chartex" xmlns:mc="http://schemas.openxmlformats.org/markup-compatibility/2006" xmlns:o="urn:schemas-microsoft-com:office:office" xmlns:r="http://schemas.openxmlformats.org/officeDocument/2006/relationships" xmlns:m="http://schemas.openxmlformats.org/officeDocument/2006/math" xmlns:v="urn:schemas-microsoft-com:vml" xmlns:wp14="http://schemas.microsoft.com/office/word/2010/wordprocessingDrawing" xmlns:wp="http://schemas.openxmlformats.org/drawingml/2006/wordprocessingDrawing" xmlns:w10="urn:schemas-microsoft-com:office:word" xmlns:w="http://schemas.openxmlformats.org/wordprocessingml/2006/main" xmlns:w14="http://schemas.microsoft.com/office/word/2010/wordml" xmlns:w15="http://schemas.microsoft.com/office/word/2012/wordml" xmlns:w16se="http://schemas.microsoft.com/office/word/2015/wordml/symex" xmlns:wpg="http://schemas.microsoft.com/office/word/2010/wordprocessingGroup" xmlns:wpi="http://schemas.microsoft.com/office/word/2010/wordprocessingInk" xmlns:wne="http://schemas.microsoft.com/office/word/2006/wordml" xmlns:wps="http://schemas.microsoft.com/office/word/2010/wordprocessingShape" mc:Ignorable="w14 w15 w16se wp14">
+  <w:abstractNum w:abstractNumId="0" w15:restartNumberingAfterBreak="0">
     <w:nsid w:val="FFFFFF89"/>
     <w:multiLevelType w:val="singleLevel"/>
     <w:tmpl w:val="7E04C5A8"/>
@@ -4712,7 +6389,7 @@
       </w:rPr>
     </w:lvl>
   </w:abstractNum>
-  <w:abstractNum w:abstractNumId="1">
+  <w:abstractNum w:abstractNumId="1" w15:restartNumberingAfterBreak="0">
     <w:nsid w:val="1E9154A1"/>
     <w:multiLevelType w:val="hybridMultilevel"/>
     <w:tmpl w:val="C13CC9AC"/>
@@ -4825,7 +6502,7 @@
       </w:rPr>
     </w:lvl>
   </w:abstractNum>
-  <w:abstractNum w:abstractNumId="2">
+  <w:abstractNum w:abstractNumId="2" w15:restartNumberingAfterBreak="0">
     <w:nsid w:val="657E5D71"/>
     <w:multiLevelType w:val="hybridMultilevel"/>
     <w:tmpl w:val="BFBE56B6"/>
@@ -4931,6 +6608,119 @@
       </w:rPr>
     </w:lvl>
     <w:lvl w:ilvl="8" w:tplc="04090005" w:tentative="1">
+      <w:start w:val="1"/>
+      <w:numFmt w:val="bullet"/>
+      <w:lvlText w:val=""/>
+      <w:lvlJc w:val="left"/>
+      <w:pPr>
+        <w:ind w:left="6480" w:hanging="360"/>
+      </w:pPr>
+      <w:rPr>
+        <w:rFonts w:ascii="Wingdings" w:hAnsi="Wingdings" w:hint="default"/>
+      </w:rPr>
+    </w:lvl>
+  </w:abstractNum>
+  <w:abstractNum w:abstractNumId="3" w15:restartNumberingAfterBreak="0">
+    <w:nsid w:val="705F35D8"/>
+    <w:multiLevelType w:val="hybridMultilevel"/>
+    <w:tmpl w:val="66E4BF06"/>
+    <w:lvl w:ilvl="0" w:tplc="04160001">
+      <w:start w:val="1"/>
+      <w:numFmt w:val="bullet"/>
+      <w:lvlText w:val=""/>
+      <w:lvlJc w:val="left"/>
+      <w:pPr>
+        <w:ind w:left="720" w:hanging="360"/>
+      </w:pPr>
+      <w:rPr>
+        <w:rFonts w:ascii="Symbol" w:hAnsi="Symbol" w:hint="default"/>
+      </w:rPr>
+    </w:lvl>
+    <w:lvl w:ilvl="1" w:tplc="04160003">
+      <w:start w:val="1"/>
+      <w:numFmt w:val="bullet"/>
+      <w:lvlText w:val="o"/>
+      <w:lvlJc w:val="left"/>
+      <w:pPr>
+        <w:ind w:left="1440" w:hanging="360"/>
+      </w:pPr>
+      <w:rPr>
+        <w:rFonts w:ascii="Courier New" w:hAnsi="Courier New" w:cs="Courier New" w:hint="default"/>
+      </w:rPr>
+    </w:lvl>
+    <w:lvl w:ilvl="2" w:tplc="04160005" w:tentative="1">
+      <w:start w:val="1"/>
+      <w:numFmt w:val="bullet"/>
+      <w:lvlText w:val=""/>
+      <w:lvlJc w:val="left"/>
+      <w:pPr>
+        <w:ind w:left="2160" w:hanging="360"/>
+      </w:pPr>
+      <w:rPr>
+        <w:rFonts w:ascii="Wingdings" w:hAnsi="Wingdings" w:hint="default"/>
+      </w:rPr>
+    </w:lvl>
+    <w:lvl w:ilvl="3" w:tplc="04160001" w:tentative="1">
+      <w:start w:val="1"/>
+      <w:numFmt w:val="bullet"/>
+      <w:lvlText w:val=""/>
+      <w:lvlJc w:val="left"/>
+      <w:pPr>
+        <w:ind w:left="2880" w:hanging="360"/>
+      </w:pPr>
+      <w:rPr>
+        <w:rFonts w:ascii="Symbol" w:hAnsi="Symbol" w:hint="default"/>
+      </w:rPr>
+    </w:lvl>
+    <w:lvl w:ilvl="4" w:tplc="04160003" w:tentative="1">
+      <w:start w:val="1"/>
+      <w:numFmt w:val="bullet"/>
+      <w:lvlText w:val="o"/>
+      <w:lvlJc w:val="left"/>
+      <w:pPr>
+        <w:ind w:left="3600" w:hanging="360"/>
+      </w:pPr>
+      <w:rPr>
+        <w:rFonts w:ascii="Courier New" w:hAnsi="Courier New" w:cs="Courier New" w:hint="default"/>
+      </w:rPr>
+    </w:lvl>
+    <w:lvl w:ilvl="5" w:tplc="04160005" w:tentative="1">
+      <w:start w:val="1"/>
+      <w:numFmt w:val="bullet"/>
+      <w:lvlText w:val=""/>
+      <w:lvlJc w:val="left"/>
+      <w:pPr>
+        <w:ind w:left="4320" w:hanging="360"/>
+      </w:pPr>
+      <w:rPr>
+        <w:rFonts w:ascii="Wingdings" w:hAnsi="Wingdings" w:hint="default"/>
+      </w:rPr>
+    </w:lvl>
+    <w:lvl w:ilvl="6" w:tplc="04160001" w:tentative="1">
+      <w:start w:val="1"/>
+      <w:numFmt w:val="bullet"/>
+      <w:lvlText w:val=""/>
+      <w:lvlJc w:val="left"/>
+      <w:pPr>
+        <w:ind w:left="5040" w:hanging="360"/>
+      </w:pPr>
+      <w:rPr>
+        <w:rFonts w:ascii="Symbol" w:hAnsi="Symbol" w:hint="default"/>
+      </w:rPr>
+    </w:lvl>
+    <w:lvl w:ilvl="7" w:tplc="04160003" w:tentative="1">
+      <w:start w:val="1"/>
+      <w:numFmt w:val="bullet"/>
+      <w:lvlText w:val="o"/>
+      <w:lvlJc w:val="left"/>
+      <w:pPr>
+        <w:ind w:left="5760" w:hanging="360"/>
+      </w:pPr>
+      <w:rPr>
+        <w:rFonts w:ascii="Courier New" w:hAnsi="Courier New" w:cs="Courier New" w:hint="default"/>
+      </w:rPr>
+    </w:lvl>
+    <w:lvl w:ilvl="8" w:tplc="04160005" w:tentative="1">
       <w:start w:val="1"/>
       <w:numFmt w:val="bullet"/>
       <w:lvlText w:val=""/>
@@ -4958,11 +6748,14 @@
   <w:num w:numId="4">
     <w:abstractNumId w:val="1"/>
   </w:num>
+  <w:num w:numId="5">
+    <w:abstractNumId w:val="3"/>
+  </w:num>
 </w:numbering>
 </file>
 
 <file path=word/styles.xml><?xml version="1.0" encoding="utf-8"?>
-<w:styles xmlns:mc="http://schemas.openxmlformats.org/markup-compatibility/2006" xmlns:r="http://schemas.openxmlformats.org/officeDocument/2006/relationships" xmlns:w="http://schemas.openxmlformats.org/wordprocessingml/2006/main" xmlns:w14="http://schemas.microsoft.com/office/word/2010/wordml" xmlns:w15="http://schemas.microsoft.com/office/word/2012/wordml" mc:Ignorable="w14 w15">
+<w:styles xmlns:mc="http://schemas.openxmlformats.org/markup-compatibility/2006" xmlns:r="http://schemas.openxmlformats.org/officeDocument/2006/relationships" xmlns:w="http://schemas.openxmlformats.org/wordprocessingml/2006/main" xmlns:w14="http://schemas.microsoft.com/office/word/2010/wordml" xmlns:w15="http://schemas.microsoft.com/office/word/2012/wordml" xmlns:w16se="http://schemas.microsoft.com/office/word/2015/wordml/symex" mc:Ignorable="w14 w15 w16se">
   <w:docDefaults>
     <w:rPrDefault>
       <w:rPr>
@@ -4978,7 +6771,7 @@
       </w:pPr>
     </w:pPrDefault>
   </w:docDefaults>
-  <w:latentStyles w:defLockedState="0" w:defUIPriority="99" w:defSemiHidden="0" w:defUnhideWhenUsed="0" w:defQFormat="0" w:count="371">
+  <w:latentStyles w:defLockedState="0" w:defUIPriority="99" w:defSemiHidden="0" w:defUnhideWhenUsed="0" w:defQFormat="0" w:count="372">
     <w:lsdException w:name="Normal" w:uiPriority="0" w:qFormat="1"/>
     <w:lsdException w:name="heading 1" w:uiPriority="9" w:qFormat="1"/>
     <w:lsdException w:name="heading 2" w:semiHidden="1" w:uiPriority="9" w:unhideWhenUsed="1" w:qFormat="1"/>
@@ -5084,7 +6877,6 @@
     <w:lsdException w:name="HTML Sample" w:semiHidden="1" w:unhideWhenUsed="1"/>
     <w:lsdException w:name="HTML Typewriter" w:semiHidden="1" w:unhideWhenUsed="1"/>
     <w:lsdException w:name="HTML Variable" w:semiHidden="1" w:unhideWhenUsed="1"/>
-    <w:lsdException w:name="Normal Table" w:semiHidden="1" w:unhideWhenUsed="1"/>
     <w:lsdException w:name="annotation subject" w:semiHidden="1" w:unhideWhenUsed="1"/>
     <w:lsdException w:name="No List" w:semiHidden="1" w:unhideWhenUsed="1"/>
     <w:lsdException w:name="Outline List 1" w:semiHidden="1" w:unhideWhenUsed="1"/>
@@ -5131,10 +6923,8 @@
     <w:lsdException w:name="Table Subtle 2" w:semiHidden="1" w:unhideWhenUsed="1"/>
     <w:lsdException w:name="Table Web 1" w:semiHidden="1" w:unhideWhenUsed="1"/>
     <w:lsdException w:name="Table Web 2" w:semiHidden="1" w:unhideWhenUsed="1"/>
-    <w:lsdException w:name="Table Web 3" w:semiHidden="1" w:unhideWhenUsed="1"/>
     <w:lsdException w:name="Balloon Text" w:semiHidden="1" w:unhideWhenUsed="1"/>
     <w:lsdException w:name="Table Grid" w:uiPriority="39"/>
-    <w:lsdException w:name="Table Theme" w:semiHidden="1" w:unhideWhenUsed="1"/>
     <w:lsdException w:name="Placeholder Text" w:semiHidden="1"/>
     <w:lsdException w:name="No Spacing" w:uiPriority="36" w:qFormat="1"/>
     <w:lsdException w:name="Light Shading" w:uiPriority="60"/>
@@ -5350,6 +7140,7 @@
     <w:lsdException w:name="List Table 5 Dark Accent 6" w:uiPriority="50"/>
     <w:lsdException w:name="List Table 6 Colorful Accent 6" w:uiPriority="51"/>
     <w:lsdException w:name="List Table 7 Colorful Accent 6" w:uiPriority="52"/>
+    <w:lsdException w:name="Mention" w:semiHidden="1" w:unhideWhenUsed="1"/>
   </w:latentStyles>
   <w:style w:type="paragraph" w:default="1" w:styleId="Normal">
     <w:name w:val="Normal"/>
@@ -5466,7 +7257,6 @@
       <w:spacing w:after="0" w:line="240" w:lineRule="auto"/>
     </w:pPr>
     <w:tblPr>
-      <w:tblInd w:w="0" w:type="dxa"/>
       <w:tblBorders>
         <w:top w:val="single" w:sz="4" w:space="0" w:color="auto"/>
         <w:left w:val="single" w:sz="4" w:space="0" w:color="auto"/>
@@ -5475,12 +7265,6 @@
         <w:insideH w:val="single" w:sz="4" w:space="0" w:color="auto"/>
         <w:insideV w:val="single" w:sz="4" w:space="0" w:color="auto"/>
       </w:tblBorders>
-      <w:tblCellMar>
-        <w:top w:w="0" w:type="dxa"/>
-        <w:left w:w="108" w:type="dxa"/>
-        <w:bottom w:w="0" w:type="dxa"/>
-        <w:right w:w="108" w:type="dxa"/>
-      </w:tblCellMar>
     </w:tblPr>
   </w:style>
   <w:style w:type="paragraph" w:styleId="Subttulo">
@@ -5539,11 +7323,9 @@
       <w:spacing w:after="0" w:line="240" w:lineRule="auto"/>
     </w:pPr>
     <w:tblPr>
-      <w:tblInd w:w="0" w:type="dxa"/>
       <w:tblCellMar>
         <w:top w:w="144" w:type="dxa"/>
         <w:left w:w="0" w:type="dxa"/>
-        <w:bottom w:w="0" w:type="dxa"/>
         <w:right w:w="0" w:type="dxa"/>
       </w:tblCellMar>
     </w:tblPr>
@@ -5674,7 +7456,6 @@
     <w:tblPr>
       <w:tblStyleRowBandSize w:val="1"/>
       <w:tblStyleColBandSize w:val="1"/>
-      <w:tblInd w:w="0" w:type="dxa"/>
       <w:tblBorders>
         <w:top w:val="single" w:sz="4" w:space="0" w:color="9CC2E5" w:themeColor="accent1" w:themeTint="99"/>
         <w:left w:val="single" w:sz="4" w:space="0" w:color="9CC2E5" w:themeColor="accent1" w:themeTint="99"/>
@@ -5685,9 +7466,7 @@
       </w:tblBorders>
       <w:tblCellMar>
         <w:top w:w="29" w:type="dxa"/>
-        <w:left w:w="108" w:type="dxa"/>
         <w:bottom w:w="29" w:type="dxa"/>
-        <w:right w:w="108" w:type="dxa"/>
       </w:tblCellMar>
     </w:tblPr>
     <w:tblStylePr w:type="firstRow">
@@ -5754,7 +7533,6 @@
       <w:spacing w:after="0" w:line="240" w:lineRule="auto"/>
     </w:pPr>
     <w:tblPr>
-      <w:tblInd w:w="0" w:type="dxa"/>
       <w:tblBorders>
         <w:top w:val="single" w:sz="4" w:space="0" w:color="BFBFBF" w:themeColor="background1" w:themeShade="BF"/>
         <w:left w:val="single" w:sz="4" w:space="0" w:color="BFBFBF" w:themeColor="background1" w:themeShade="BF"/>
@@ -5763,12 +7541,6 @@
         <w:insideH w:val="single" w:sz="4" w:space="0" w:color="BFBFBF" w:themeColor="background1" w:themeShade="BF"/>
         <w:insideV w:val="single" w:sz="4" w:space="0" w:color="BFBFBF" w:themeColor="background1" w:themeShade="BF"/>
       </w:tblBorders>
-      <w:tblCellMar>
-        <w:top w:w="0" w:type="dxa"/>
-        <w:left w:w="108" w:type="dxa"/>
-        <w:bottom w:w="0" w:type="dxa"/>
-        <w:right w:w="108" w:type="dxa"/>
-      </w:tblCellMar>
     </w:tblPr>
   </w:style>
   <w:style w:type="table" w:customStyle="1" w:styleId="Tabeladepropostas">
@@ -5779,7 +7551,6 @@
       <w:spacing w:before="120" w:after="120" w:line="240" w:lineRule="auto"/>
     </w:pPr>
     <w:tblPr>
-      <w:tblInd w:w="0" w:type="dxa"/>
       <w:tblBorders>
         <w:top w:val="single" w:sz="4" w:space="0" w:color="5B9BD5" w:themeColor="accent1"/>
         <w:left w:val="single" w:sz="4" w:space="0" w:color="5B9BD5" w:themeColor="accent1"/>
@@ -5789,9 +7560,7 @@
         <w:insideV w:val="single" w:sz="4" w:space="0" w:color="5B9BD5" w:themeColor="accent1"/>
       </w:tblBorders>
       <w:tblCellMar>
-        <w:top w:w="0" w:type="dxa"/>
         <w:left w:w="144" w:type="dxa"/>
-        <w:bottom w:w="0" w:type="dxa"/>
         <w:right w:w="144" w:type="dxa"/>
       </w:tblCellMar>
     </w:tblPr>
@@ -6311,7 +8080,7 @@
 </file>
 
 <file path=customXml/itemProps2.xml><?xml version="1.0" encoding="utf-8"?>
-<ds:datastoreItem xmlns:ds="http://schemas.openxmlformats.org/officeDocument/2006/customXml" ds:itemID="{41CDB7B6-3500-4C2D-878A-1D4E5FA737E3}">
+<ds:datastoreItem xmlns:ds="http://schemas.openxmlformats.org/officeDocument/2006/customXml" ds:itemID="{C6978069-ABD6-44D0-B209-49574086EEC0}">
   <ds:schemaRefs>
     <ds:schemaRef ds:uri="http://schemas.openxmlformats.org/officeDocument/2006/bibliography"/>
   </ds:schemaRefs>

</xml_diff>